<commit_message>
Added photos to other document
</commit_message>
<xml_diff>
--- a/Bestanden/Begeleidend document.docx
+++ b/Bestanden/Begeleidend document.docx
@@ -5,123 +5,78 @@
     <w:p>
       <w:pPr>
         <w:pStyle w:val="Title"/>
-        <w:rPr>
-          <w:lang w:val="nl-BE"/>
-        </w:rPr>
-      </w:pPr>
-      <w:r>
-        <w:rPr>
-          <w:lang w:val="nl-BE"/>
-        </w:rPr>
+      </w:pPr>
+      <w:r>
         <w:t>Begeleidend document</w:t>
       </w:r>
     </w:p>
     <w:p>
       <w:pPr>
         <w:pStyle w:val="Heading1"/>
-        <w:rPr>
-          <w:lang w:val="nl-BE"/>
-        </w:rPr>
-      </w:pPr>
-      <w:r>
-        <w:rPr>
-          <w:lang w:val="nl-BE"/>
-        </w:rPr>
+      </w:pPr>
+      <w:r>
         <w:t>Meegeleverde bestanden</w:t>
       </w:r>
     </w:p>
     <w:p>
-      <w:pPr>
-        <w:rPr>
-          <w:lang w:val="nl-BE"/>
-        </w:rPr>
-      </w:pPr>
-      <w:r>
-        <w:rPr>
-          <w:lang w:val="nl-BE"/>
-        </w:rPr>
+      <w:r>
         <w:t>Alle meegeleverde bestanden staan i</w:t>
       </w:r>
       <w:r>
-        <w:rPr>
-          <w:lang w:val="nl-BE"/>
-        </w:rPr>
         <w:t>n het mapje “bestanden” in de root van het .zip bestand</w:t>
       </w:r>
       <w:r>
-        <w:rPr>
-          <w:lang w:val="nl-BE"/>
-        </w:rPr>
         <w:t>.</w:t>
       </w:r>
     </w:p>
     <w:p>
-      <w:pPr>
-        <w:rPr>
-          <w:lang w:val="nl-BE"/>
-        </w:rPr>
-      </w:pPr>
-      <w:r>
-        <w:rPr>
-          <w:lang w:val="nl-BE"/>
-        </w:rPr>
-        <w:t>Door EF Core aangemaakt SQL-</w:t>
-      </w:r>
-      <w:r>
-        <w:rPr>
-          <w:lang w:val="nl-BE"/>
-        </w:rPr>
+      <w:r>
+        <w:t xml:space="preserve">Door EF </w:t>
+      </w:r>
+      <w:proofErr w:type="spellStart"/>
+      <w:r>
+        <w:t>Core</w:t>
+      </w:r>
+      <w:proofErr w:type="spellEnd"/>
+      <w:r>
+        <w:t xml:space="preserve"> aangemaakt SQL-</w:t>
+      </w:r>
+      <w:r>
         <w:t>script genaamd ‘</w:t>
       </w:r>
-      <w:r>
-        <w:rPr>
-          <w:lang w:val="nl-BE"/>
-        </w:rPr>
+      <w:proofErr w:type="spellStart"/>
+      <w:r>
         <w:t>InitialCreate</w:t>
       </w:r>
-      <w:r>
-        <w:rPr>
-          <w:lang w:val="nl-BE"/>
-        </w:rPr>
+      <w:proofErr w:type="spellEnd"/>
+      <w:r>
         <w:t>’.</w:t>
       </w:r>
     </w:p>
     <w:p>
-      <w:pPr>
-        <w:rPr>
-          <w:lang w:val="nl-BE"/>
-        </w:rPr>
-      </w:pPr>
-      <w:r>
-        <w:rPr>
-          <w:lang w:val="nl-BE"/>
-        </w:rPr>
+      <w:r>
         <w:t>Een zelfgemaakt SQL-scripts om</w:t>
       </w:r>
       <w:r>
-        <w:rPr>
-          <w:lang w:val="nl-BE"/>
-        </w:rPr>
-        <w:t xml:space="preserve"> de nodige data in de database te steken genaamd ‘BeginningValues’</w:t>
-      </w:r>
-      <w:r>
-        <w:rPr>
-          <w:lang w:val="nl-BE"/>
-        </w:rPr>
+        <w:t xml:space="preserve"> de nodige data in de database te steken genaamd ‘</w:t>
+      </w:r>
+      <w:proofErr w:type="spellStart"/>
+      <w:r>
+        <w:t>BeginningValues</w:t>
+      </w:r>
+      <w:proofErr w:type="spellEnd"/>
+      <w:r>
+        <w:t>’</w:t>
+      </w:r>
+      <w:r>
         <w:t>.</w:t>
       </w:r>
     </w:p>
     <w:p>
       <w:pPr>
         <w:pStyle w:val="Heading1"/>
-        <w:rPr>
-          <w:lang w:val="nl-BE"/>
-        </w:rPr>
-      </w:pPr>
-      <w:r>
-        <w:rPr>
-          <w:lang w:val="nl-BE"/>
-        </w:rPr>
+      </w:pPr>
+      <w:r>
         <w:t>Configuratie</w:t>
       </w:r>
     </w:p>
@@ -132,32 +87,17 @@
           <w:ilvl w:val="0"/>
           <w:numId w:val="1"/>
         </w:numPr>
-        <w:rPr>
-          <w:lang w:val="nl-BE"/>
-        </w:rPr>
-      </w:pPr>
-      <w:r>
-        <w:rPr>
-          <w:lang w:val="nl-BE"/>
-        </w:rPr>
+      </w:pPr>
+      <w:r>
         <w:t>R</w:t>
       </w:r>
       <w:r>
-        <w:rPr>
-          <w:lang w:val="nl-BE"/>
-        </w:rPr>
         <w:t xml:space="preserve">un </w:t>
       </w:r>
       <w:r>
-        <w:rPr>
-          <w:lang w:val="nl-BE"/>
-        </w:rPr>
         <w:t>de twee meegeleverde SQL-bestanden in uw</w:t>
       </w:r>
       <w:r>
-        <w:rPr>
-          <w:lang w:val="nl-BE"/>
-        </w:rPr>
         <w:t xml:space="preserve"> SQL Server Manager.</w:t>
       </w:r>
     </w:p>
@@ -168,14 +108,8 @@
           <w:ilvl w:val="0"/>
           <w:numId w:val="1"/>
         </w:numPr>
-        <w:rPr>
-          <w:lang w:val="nl-BE"/>
-        </w:rPr>
-      </w:pPr>
-      <w:r>
-        <w:rPr>
-          <w:lang w:val="nl-BE"/>
-        </w:rPr>
+      </w:pPr>
+      <w:r>
         <w:t>Open de solution in uw IDE (vb. VS of Rider)</w:t>
       </w:r>
     </w:p>
@@ -186,14 +120,8 @@
           <w:ilvl w:val="0"/>
           <w:numId w:val="1"/>
         </w:numPr>
-        <w:rPr>
-          <w:lang w:val="nl-BE"/>
-        </w:rPr>
-      </w:pPr>
-      <w:r>
-        <w:rPr>
-          <w:lang w:val="nl-BE"/>
-        </w:rPr>
+      </w:pPr>
+      <w:r>
         <w:t>Ga in de IDE naar uw terminal en ga naar de API folder genaamd “Racing” (dit doet u door ‘cd Racing’ te typen)</w:t>
       </w:r>
     </w:p>
@@ -214,17 +142,67 @@
         </w:rPr>
         <w:t>Type ‘</w:t>
       </w:r>
+      <w:proofErr w:type="spellStart"/>
       <w:r>
         <w:rPr>
           <w:lang w:val="fr-FR"/>
         </w:rPr>
-        <w:t>dotnet ef migrations add Ini</w:t>
-      </w:r>
+        <w:t>dotnet</w:t>
+      </w:r>
+      <w:proofErr w:type="spellEnd"/>
       <w:r>
         <w:rPr>
           <w:lang w:val="fr-FR"/>
         </w:rPr>
-        <w:t>tialCreate’</w:t>
+        <w:t xml:space="preserve"> </w:t>
+      </w:r>
+      <w:proofErr w:type="spellStart"/>
+      <w:r>
+        <w:rPr>
+          <w:lang w:val="fr-FR"/>
+        </w:rPr>
+        <w:t>ef</w:t>
+      </w:r>
+      <w:proofErr w:type="spellEnd"/>
+      <w:r>
+        <w:rPr>
+          <w:lang w:val="fr-FR"/>
+        </w:rPr>
+        <w:t xml:space="preserve"> migrations </w:t>
+      </w:r>
+      <w:proofErr w:type="spellStart"/>
+      <w:r>
+        <w:rPr>
+          <w:lang w:val="fr-FR"/>
+        </w:rPr>
+        <w:t>add</w:t>
+      </w:r>
+      <w:proofErr w:type="spellEnd"/>
+      <w:r>
+        <w:rPr>
+          <w:lang w:val="fr-FR"/>
+        </w:rPr>
+        <w:t xml:space="preserve"> </w:t>
+      </w:r>
+      <w:proofErr w:type="spellStart"/>
+      <w:r>
+        <w:rPr>
+          <w:lang w:val="fr-FR"/>
+        </w:rPr>
+        <w:t>Ini</w:t>
+      </w:r>
+      <w:r>
+        <w:rPr>
+          <w:lang w:val="fr-FR"/>
+        </w:rPr>
+        <w:t>tialCreate</w:t>
+      </w:r>
+      <w:proofErr w:type="spellEnd"/>
+      <w:r>
+        <w:rPr>
+          <w:lang w:val="fr-FR"/>
+        </w:rPr>
+        <w:t>’</w:t>
       </w:r>
     </w:p>
     <w:p>
@@ -242,7 +220,49 @@
         <w:rPr>
           <w:lang w:val="fr-FR"/>
         </w:rPr>
-        <w:t>Type ‘dotnet ef database update’</w:t>
+        <w:t>Type ‘</w:t>
+      </w:r>
+      <w:proofErr w:type="spellStart"/>
+      <w:r>
+        <w:rPr>
+          <w:lang w:val="fr-FR"/>
+        </w:rPr>
+        <w:t>dotnet</w:t>
+      </w:r>
+      <w:proofErr w:type="spellEnd"/>
+      <w:r>
+        <w:rPr>
+          <w:lang w:val="fr-FR"/>
+        </w:rPr>
+        <w:t xml:space="preserve"> </w:t>
+      </w:r>
+      <w:proofErr w:type="spellStart"/>
+      <w:r>
+        <w:rPr>
+          <w:lang w:val="fr-FR"/>
+        </w:rPr>
+        <w:t>ef</w:t>
+      </w:r>
+      <w:proofErr w:type="spellEnd"/>
+      <w:r>
+        <w:rPr>
+          <w:lang w:val="fr-FR"/>
+        </w:rPr>
+        <w:t xml:space="preserve"> </w:t>
+      </w:r>
+      <w:proofErr w:type="spellStart"/>
+      <w:r>
+        <w:rPr>
+          <w:lang w:val="fr-FR"/>
+        </w:rPr>
+        <w:t>database</w:t>
+      </w:r>
+      <w:proofErr w:type="spellEnd"/>
+      <w:r>
+        <w:rPr>
+          <w:lang w:val="fr-FR"/>
+        </w:rPr>
+        <w:t xml:space="preserve"> update’</w:t>
       </w:r>
     </w:p>
     <w:p>
@@ -252,20 +272,19 @@
           <w:ilvl w:val="0"/>
           <w:numId w:val="1"/>
         </w:numPr>
-        <w:rPr>
-          <w:lang w:val="nl-BE"/>
-        </w:rPr>
-      </w:pPr>
-      <w:r>
-        <w:rPr>
-          <w:lang w:val="nl-BE"/>
-        </w:rPr>
-        <w:t>Ga naar appsettings.json in d</w:t>
-      </w:r>
-      <w:r>
-        <w:rPr>
-          <w:lang w:val="nl-BE"/>
-        </w:rPr>
+      </w:pPr>
+      <w:r>
+        <w:t xml:space="preserve">Ga naar </w:t>
+      </w:r>
+      <w:proofErr w:type="spellStart"/>
+      <w:r>
+        <w:t>appsettings.json</w:t>
+      </w:r>
+      <w:proofErr w:type="spellEnd"/>
+      <w:r>
+        <w:t xml:space="preserve"> in d</w:t>
+      </w:r>
+      <w:r>
         <w:t>e Racing folder</w:t>
       </w:r>
     </w:p>
@@ -276,40 +295,28 @@
           <w:ilvl w:val="0"/>
           <w:numId w:val="1"/>
         </w:numPr>
-        <w:rPr>
-          <w:lang w:val="nl-BE"/>
-        </w:rPr>
-      </w:pPr>
-      <w:r>
-        <w:rPr>
-          <w:lang w:val="nl-BE"/>
-        </w:rPr>
-        <w:t>Pas de servername aan naar de naam die voor u klopt (voorheen ‘LAPTOP-WOUT-V)</w:t>
-      </w:r>
-    </w:p>
-    <w:p>
-      <w:pPr>
-        <w:rPr>
-          <w:lang w:val="nl-BE"/>
-        </w:rPr>
-      </w:pPr>
-      <w:r>
-        <w:rPr>
-          <w:lang w:val="nl-BE"/>
-        </w:rPr>
+      </w:pPr>
+      <w:r>
+        <w:t xml:space="preserve">Pas de </w:t>
+      </w:r>
+      <w:proofErr w:type="spellStart"/>
+      <w:r>
+        <w:t>servername</w:t>
+      </w:r>
+      <w:proofErr w:type="spellEnd"/>
+      <w:r>
+        <w:t xml:space="preserve"> aan naar de naam die voor u klopt (voorheen ‘LAPTOP-WOUT-V)</w:t>
+      </w:r>
+    </w:p>
+    <w:p>
+      <w:r>
         <w:t>Indien er nog geen Run/Debug configuraties zouden zijn maakt u deze aan als volgt:</w:t>
       </w:r>
     </w:p>
     <w:p>
-      <w:pPr>
-        <w:rPr>
-          <w:lang w:val="nl-BE"/>
-        </w:rPr>
-      </w:pPr>
       <w:r>
         <w:rPr>
           <w:noProof/>
-          <w:lang w:val="nl-BE"/>
         </w:rPr>
         <w:drawing>
           <wp:inline distT="0" distB="0" distL="0" distR="0" wp14:anchorId="6176810C" wp14:editId="57F6987A">
@@ -355,15 +362,25 @@
           <w:ilvl w:val="0"/>
           <w:numId w:val="2"/>
         </w:numPr>
-        <w:rPr>
-          <w:lang w:val="nl-BE"/>
-        </w:rPr>
-      </w:pPr>
-      <w:r>
-        <w:rPr>
-          <w:lang w:val="nl-BE"/>
-        </w:rPr>
-        <w:t xml:space="preserve">Klik op ‘Edit Configurations…’ </w:t>
+      </w:pPr>
+      <w:r>
+        <w:t>Klik op ‘</w:t>
+      </w:r>
+      <w:proofErr w:type="spellStart"/>
+      <w:r>
+        <w:t>Edit</w:t>
+      </w:r>
+      <w:proofErr w:type="spellEnd"/>
+      <w:r>
+        <w:t xml:space="preserve"> </w:t>
+      </w:r>
+      <w:proofErr w:type="spellStart"/>
+      <w:r>
+        <w:t>Configurations</w:t>
+      </w:r>
+      <w:proofErr w:type="spellEnd"/>
+      <w:r>
+        <w:t xml:space="preserve">…’ </w:t>
       </w:r>
     </w:p>
     <w:p>
@@ -373,14 +390,10 @@
           <w:ilvl w:val="0"/>
           <w:numId w:val="2"/>
         </w:numPr>
-        <w:rPr>
-          <w:lang w:val="nl-BE"/>
-        </w:rPr>
       </w:pPr>
       <w:r>
         <w:rPr>
           <w:noProof/>
-          <w:lang w:val="nl-BE"/>
         </w:rPr>
         <w:drawing>
           <wp:anchor distT="0" distB="0" distL="114300" distR="114300" simplePos="0" relativeHeight="251658240" behindDoc="1" locked="0" layoutInCell="1" allowOverlap="1" wp14:anchorId="344E5F84" wp14:editId="734CDE7C">
@@ -447,9 +460,6 @@
         </w:drawing>
       </w:r>
       <w:r>
-        <w:rPr>
-          <w:lang w:val="nl-BE"/>
-        </w:rPr>
         <w:t>Zorg voor volgende instellingen</w:t>
       </w:r>
     </w:p>
@@ -468,15 +478,9 @@
       </w:r>
     </w:p>
     <w:p>
-      <w:pPr>
-        <w:rPr>
-          <w:lang w:val="nl-BE"/>
-        </w:rPr>
-      </w:pPr>
       <w:r>
         <w:rPr>
           <w:noProof/>
-          <w:lang w:val="nl-BE"/>
         </w:rPr>
         <w:drawing>
           <wp:inline distT="0" distB="0" distL="0" distR="0" wp14:anchorId="7D4EC06A" wp14:editId="03BEF633">
@@ -518,341 +522,443 @@
     <w:p>
       <w:pPr>
         <w:pStyle w:val="Heading1"/>
-        <w:rPr>
-          <w:lang w:val="nl-BE"/>
-        </w:rPr>
-      </w:pPr>
-      <w:r>
-        <w:rPr>
-          <w:lang w:val="nl-BE"/>
-        </w:rPr>
+      </w:pPr>
+      <w:r>
         <w:t>Opstarten</w:t>
       </w:r>
     </w:p>
     <w:p>
-      <w:pPr>
-        <w:rPr>
-          <w:lang w:val="nl-BE"/>
-        </w:rPr>
-      </w:pPr>
-      <w:r>
-        <w:rPr>
-          <w:lang w:val="nl-BE"/>
-        </w:rPr>
+      <w:r>
         <w:t xml:space="preserve">Om </w:t>
       </w:r>
       <w:r>
-        <w:rPr>
-          <w:lang w:val="nl-BE"/>
-        </w:rPr>
         <w:t xml:space="preserve">het project op te starten kan u een IIS service opstarten </w:t>
       </w:r>
       <w:r>
-        <w:rPr>
-          <w:lang w:val="nl-BE"/>
-        </w:rPr>
         <w:t>runt u eerst de IIS Service voor de API en dan voor de UI.</w:t>
       </w:r>
     </w:p>
     <w:p>
-      <w:pPr>
-        <w:rPr>
-          <w:lang w:val="nl-BE"/>
-        </w:rPr>
-      </w:pPr>
-      <w:r>
-        <w:rPr>
-          <w:lang w:val="nl-BE"/>
-        </w:rPr>
+      <w:r>
         <w:t>De pagina wordt opgestart in uw browser.</w:t>
       </w:r>
     </w:p>
     <w:p>
       <w:pPr>
         <w:pStyle w:val="Heading1"/>
-        <w:rPr>
-          <w:lang w:val="nl-BE"/>
-        </w:rPr>
-      </w:pPr>
-      <w:r>
-        <w:rPr>
-          <w:lang w:val="nl-BE"/>
-        </w:rPr>
+      </w:pPr>
+      <w:r>
         <w:t>Handleiding</w:t>
       </w:r>
     </w:p>
     <w:p>
-      <w:pPr>
-        <w:rPr>
-          <w:lang w:val="nl-BE"/>
-        </w:rPr>
-      </w:pPr>
-      <w:r>
-        <w:rPr>
-          <w:lang w:val="nl-BE"/>
-        </w:rPr>
+      <w:r>
         <w:t xml:space="preserve">Iedere </w:t>
       </w:r>
       <w:r>
-        <w:rPr>
-          <w:lang w:val="nl-BE"/>
-        </w:rPr>
         <w:t>entiteit kan op dezelfde manier gebruikt worden, het voorbeeld we gebruiken is “Pilot”</w:t>
       </w:r>
       <w:r>
-        <w:rPr>
-          <w:lang w:val="nl-BE"/>
-        </w:rPr>
         <w:t>.</w:t>
       </w:r>
     </w:p>
     <w:p>
       <w:pPr>
         <w:pStyle w:val="Heading2"/>
-        <w:rPr>
-          <w:lang w:val="nl-BE"/>
-        </w:rPr>
-      </w:pPr>
-      <w:r>
-        <w:rPr>
-          <w:lang w:val="nl-BE"/>
-        </w:rPr>
+      </w:pPr>
+      <w:r>
         <w:t>Bekijk alle items</w:t>
       </w:r>
     </w:p>
     <w:p>
-      <w:pPr>
-        <w:rPr>
-          <w:lang w:val="nl-BE"/>
-        </w:rPr>
-      </w:pPr>
-      <w:r>
-        <w:rPr>
-          <w:lang w:val="nl-BE"/>
-        </w:rPr>
+      <w:r>
         <w:t>Om alle items van de entiteit te bekijken klikt u op de naam</w:t>
       </w:r>
       <w:r>
-        <w:rPr>
-          <w:lang w:val="nl-BE"/>
-        </w:rPr>
         <w:t>.</w:t>
       </w:r>
+      <w:r>
+        <w:br/>
+      </w:r>
+      <w:r>
+        <w:t xml:space="preserve"> </w:t>
+      </w:r>
+      <w:r>
+        <w:drawing>
+          <wp:inline distT="0" distB="0" distL="0" distR="0" wp14:anchorId="3F97D154" wp14:editId="3E465CFB">
+            <wp:extent cx="2286000" cy="1076644"/>
+            <wp:effectExtent l="0" t="0" r="0" b="9525"/>
+            <wp:docPr id="4" name="Picture 4" descr="Graphical user interface, application&#10;&#10;Description automatically generated"/>
+            <wp:cNvGraphicFramePr>
+              <a:graphicFrameLocks xmlns:a="http://schemas.openxmlformats.org/drawingml/2006/main" noChangeAspect="1"/>
+            </wp:cNvGraphicFramePr>
+            <a:graphic xmlns:a="http://schemas.openxmlformats.org/drawingml/2006/main">
+              <a:graphicData uri="http://schemas.openxmlformats.org/drawingml/2006/picture">
+                <pic:pic xmlns:pic="http://schemas.openxmlformats.org/drawingml/2006/picture">
+                  <pic:nvPicPr>
+                    <pic:cNvPr id="4" name="Picture 4" descr="Graphical user interface, application&#10;&#10;Description automatically generated"/>
+                    <pic:cNvPicPr/>
+                  </pic:nvPicPr>
+                  <pic:blipFill>
+                    <a:blip r:embed="rId8"/>
+                    <a:stretch>
+                      <a:fillRect/>
+                    </a:stretch>
+                  </pic:blipFill>
+                  <pic:spPr>
+                    <a:xfrm>
+                      <a:off x="0" y="0"/>
+                      <a:ext cx="2292631" cy="1079767"/>
+                    </a:xfrm>
+                    <a:prstGeom prst="rect">
+                      <a:avLst/>
+                    </a:prstGeom>
+                  </pic:spPr>
+                </pic:pic>
+              </a:graphicData>
+            </a:graphic>
+          </wp:inline>
+        </w:drawing>
+      </w:r>
     </w:p>
     <w:p>
       <w:pPr>
         <w:pStyle w:val="Heading2"/>
-        <w:rPr>
-          <w:lang w:val="nl-BE"/>
-        </w:rPr>
-      </w:pPr>
-      <w:r>
-        <w:rPr>
-          <w:lang w:val="nl-BE"/>
-        </w:rPr>
+      </w:pPr>
+      <w:r>
         <w:t>Voeg een item toe</w:t>
       </w:r>
     </w:p>
     <w:p>
-      <w:pPr>
-        <w:rPr>
-          <w:lang w:val="nl-BE"/>
-        </w:rPr>
-      </w:pPr>
-      <w:r>
-        <w:rPr>
-          <w:lang w:val="nl-BE"/>
-        </w:rPr>
-        <w:t>Om een item toe te voegen, klikt u op “add new”</w:t>
-      </w:r>
-      <w:r>
-        <w:rPr>
-          <w:lang w:val="nl-BE"/>
-        </w:rPr>
+      <w:r>
+        <w:t>Om een item toe te voegen, klikt u op “</w:t>
+      </w:r>
+      <w:proofErr w:type="spellStart"/>
+      <w:r>
+        <w:t>add</w:t>
+      </w:r>
+      <w:proofErr w:type="spellEnd"/>
+      <w:r>
+        <w:t xml:space="preserve"> new”</w:t>
+      </w:r>
+      <w:r>
         <w:t xml:space="preserve"> en vult u alles in</w:t>
       </w:r>
       <w:r>
-        <w:rPr>
-          <w:lang w:val="nl-BE"/>
-        </w:rPr>
-        <w:t>. Klik vervolgens op Create.</w:t>
+        <w:t xml:space="preserve">. Klik vervolgens op </w:t>
+      </w:r>
+      <w:proofErr w:type="spellStart"/>
+      <w:r>
+        <w:t>Create</w:t>
+      </w:r>
+      <w:proofErr w:type="spellEnd"/>
+      <w:r>
+        <w:t>.</w:t>
+      </w:r>
+      <w:r>
+        <w:br/>
+      </w:r>
+      <w:r>
+        <w:drawing>
+          <wp:inline distT="0" distB="0" distL="0" distR="0" wp14:anchorId="743F3D83" wp14:editId="525BBF43">
+            <wp:extent cx="2819533" cy="1162050"/>
+            <wp:effectExtent l="0" t="0" r="0" b="0"/>
+            <wp:docPr id="5" name="Picture 5" descr="Graphical user interface, text, application, email&#10;&#10;Description automatically generated"/>
+            <wp:cNvGraphicFramePr>
+              <a:graphicFrameLocks xmlns:a="http://schemas.openxmlformats.org/drawingml/2006/main" noChangeAspect="1"/>
+            </wp:cNvGraphicFramePr>
+            <a:graphic xmlns:a="http://schemas.openxmlformats.org/drawingml/2006/main">
+              <a:graphicData uri="http://schemas.openxmlformats.org/drawingml/2006/picture">
+                <pic:pic xmlns:pic="http://schemas.openxmlformats.org/drawingml/2006/picture">
+                  <pic:nvPicPr>
+                    <pic:cNvPr id="5" name="Picture 5" descr="Graphical user interface, text, application, email&#10;&#10;Description automatically generated"/>
+                    <pic:cNvPicPr/>
+                  </pic:nvPicPr>
+                  <pic:blipFill>
+                    <a:blip r:embed="rId9"/>
+                    <a:stretch>
+                      <a:fillRect/>
+                    </a:stretch>
+                  </pic:blipFill>
+                  <pic:spPr>
+                    <a:xfrm>
+                      <a:off x="0" y="0"/>
+                      <a:ext cx="2827523" cy="1165343"/>
+                    </a:xfrm>
+                    <a:prstGeom prst="rect">
+                      <a:avLst/>
+                    </a:prstGeom>
+                  </pic:spPr>
+                </pic:pic>
+              </a:graphicData>
+            </a:graphic>
+          </wp:inline>
+        </w:drawing>
       </w:r>
     </w:p>
     <w:p>
       <w:pPr>
         <w:pStyle w:val="Heading2"/>
-        <w:rPr>
-          <w:lang w:val="nl-BE"/>
-        </w:rPr>
-      </w:pPr>
-      <w:r>
-        <w:rPr>
-          <w:lang w:val="nl-BE"/>
-        </w:rPr>
+      </w:pPr>
+      <w:r>
+        <w:lastRenderedPageBreak/>
         <w:t>Bewerk een ite</w:t>
       </w:r>
       <w:r>
-        <w:rPr>
-          <w:lang w:val="nl-BE"/>
-        </w:rPr>
         <w:t>m</w:t>
       </w:r>
     </w:p>
     <w:p>
-      <w:pPr>
-        <w:rPr>
-          <w:lang w:val="nl-BE"/>
-        </w:rPr>
-      </w:pPr>
-      <w:r>
-        <w:rPr>
-          <w:lang w:val="nl-BE"/>
-        </w:rPr>
-        <w:t>Om een item te bewerken klikt u op “edit”</w:t>
-      </w:r>
-      <w:r>
-        <w:rPr>
-          <w:lang w:val="nl-BE"/>
-        </w:rPr>
+      <w:r>
+        <w:t>Om een item te bewerken klikt u op “</w:t>
+      </w:r>
+      <w:proofErr w:type="spellStart"/>
+      <w:r>
+        <w:t>edit</w:t>
+      </w:r>
+      <w:proofErr w:type="spellEnd"/>
+      <w:r>
+        <w:t>”</w:t>
+      </w:r>
+      <w:r>
         <w:t xml:space="preserve"> en past u alles aan wat u wilt aanpassen. Klik vervolgens op update.</w:t>
       </w:r>
+      <w:r>
+        <w:br/>
+      </w:r>
+      <w:r>
+        <w:drawing>
+          <wp:inline distT="0" distB="0" distL="0" distR="0" wp14:anchorId="40AD5034" wp14:editId="31CF5BE7">
+            <wp:extent cx="4020856" cy="1247775"/>
+            <wp:effectExtent l="0" t="0" r="0" b="0"/>
+            <wp:docPr id="6" name="Picture 6" descr="Graphical user interface, text, application&#10;&#10;Description automatically generated"/>
+            <wp:cNvGraphicFramePr>
+              <a:graphicFrameLocks xmlns:a="http://schemas.openxmlformats.org/drawingml/2006/main" noChangeAspect="1"/>
+            </wp:cNvGraphicFramePr>
+            <a:graphic xmlns:a="http://schemas.openxmlformats.org/drawingml/2006/main">
+              <a:graphicData uri="http://schemas.openxmlformats.org/drawingml/2006/picture">
+                <pic:pic xmlns:pic="http://schemas.openxmlformats.org/drawingml/2006/picture">
+                  <pic:nvPicPr>
+                    <pic:cNvPr id="6" name="Picture 6" descr="Graphical user interface, text, application&#10;&#10;Description automatically generated"/>
+                    <pic:cNvPicPr/>
+                  </pic:nvPicPr>
+                  <pic:blipFill>
+                    <a:blip r:embed="rId10"/>
+                    <a:stretch>
+                      <a:fillRect/>
+                    </a:stretch>
+                  </pic:blipFill>
+                  <pic:spPr>
+                    <a:xfrm>
+                      <a:off x="0" y="0"/>
+                      <a:ext cx="4027717" cy="1249904"/>
+                    </a:xfrm>
+                    <a:prstGeom prst="rect">
+                      <a:avLst/>
+                    </a:prstGeom>
+                  </pic:spPr>
+                </pic:pic>
+              </a:graphicData>
+            </a:graphic>
+          </wp:inline>
+        </w:drawing>
+      </w:r>
     </w:p>
     <w:p>
       <w:pPr>
         <w:pStyle w:val="Heading2"/>
-        <w:rPr>
-          <w:lang w:val="nl-BE"/>
-        </w:rPr>
-      </w:pPr>
-      <w:r>
-        <w:rPr>
-          <w:lang w:val="nl-BE"/>
-        </w:rPr>
+      </w:pPr>
+      <w:r>
         <w:t>Verwijder een item</w:t>
       </w:r>
     </w:p>
     <w:p>
-      <w:pPr>
-        <w:rPr>
-          <w:lang w:val="nl-BE"/>
-        </w:rPr>
-      </w:pPr>
-      <w:r>
-        <w:rPr>
-          <w:lang w:val="nl-BE"/>
-        </w:rPr>
+      <w:r>
         <w:t xml:space="preserve">Een </w:t>
       </w:r>
       <w:r>
-        <w:rPr>
-          <w:lang w:val="nl-BE"/>
-        </w:rPr>
         <w:t>verwijderen kan door op de knop “delete” te duwen.</w:t>
       </w:r>
+      <w:r>
+        <w:br/>
+      </w:r>
+      <w:r>
+        <w:drawing>
+          <wp:inline distT="0" distB="0" distL="0" distR="0" wp14:anchorId="4D0C72B9" wp14:editId="5E1500B1">
+            <wp:extent cx="3898082" cy="1209675"/>
+            <wp:effectExtent l="0" t="0" r="7620" b="0"/>
+            <wp:docPr id="7" name="Picture 7" descr="Graphical user interface, text, application&#10;&#10;Description automatically generated"/>
+            <wp:cNvGraphicFramePr>
+              <a:graphicFrameLocks xmlns:a="http://schemas.openxmlformats.org/drawingml/2006/main" noChangeAspect="1"/>
+            </wp:cNvGraphicFramePr>
+            <a:graphic xmlns:a="http://schemas.openxmlformats.org/drawingml/2006/main">
+              <a:graphicData uri="http://schemas.openxmlformats.org/drawingml/2006/picture">
+                <pic:pic xmlns:pic="http://schemas.openxmlformats.org/drawingml/2006/picture">
+                  <pic:nvPicPr>
+                    <pic:cNvPr id="7" name="Picture 7" descr="Graphical user interface, text, application&#10;&#10;Description automatically generated"/>
+                    <pic:cNvPicPr/>
+                  </pic:nvPicPr>
+                  <pic:blipFill>
+                    <a:blip r:embed="rId11"/>
+                    <a:stretch>
+                      <a:fillRect/>
+                    </a:stretch>
+                  </pic:blipFill>
+                  <pic:spPr>
+                    <a:xfrm>
+                      <a:off x="0" y="0"/>
+                      <a:ext cx="3903528" cy="1211365"/>
+                    </a:xfrm>
+                    <a:prstGeom prst="rect">
+                      <a:avLst/>
+                    </a:prstGeom>
+                  </pic:spPr>
+                </pic:pic>
+              </a:graphicData>
+            </a:graphic>
+          </wp:inline>
+        </w:drawing>
+      </w:r>
     </w:p>
     <w:p>
       <w:pPr>
         <w:pStyle w:val="Heading2"/>
-        <w:rPr>
-          <w:lang w:val="nl-BE"/>
-        </w:rPr>
-      </w:pPr>
-      <w:r>
-        <w:rPr>
-          <w:lang w:val="nl-BE"/>
-        </w:rPr>
+      </w:pPr>
+      <w:r>
         <w:t>Terug naar home</w:t>
       </w:r>
     </w:p>
     <w:p>
-      <w:pPr>
-        <w:rPr>
-          <w:lang w:val="nl-BE"/>
-        </w:rPr>
-      </w:pPr>
-      <w:r>
-        <w:rPr>
-          <w:lang w:val="nl-BE"/>
-        </w:rPr>
-        <w:t xml:space="preserve">U kan ten allen tijde terug naar de </w:t>
-      </w:r>
-      <w:r>
-        <w:rPr>
-          <w:lang w:val="nl-BE"/>
-        </w:rPr>
+      <w:r>
+        <w:t xml:space="preserve">U kan </w:t>
+      </w:r>
+      <w:r>
+        <w:t>te allen tijde</w:t>
+      </w:r>
+      <w:r>
+        <w:t xml:space="preserve"> terug naar de </w:t>
+      </w:r>
+      <w:r>
         <w:t>homepagina door links boven op “Racing” te klikken.</w:t>
       </w:r>
+      <w:r>
+        <w:br/>
+      </w:r>
+      <w:r>
+        <w:drawing>
+          <wp:inline distT="0" distB="0" distL="0" distR="0" wp14:anchorId="6D7B8AE0" wp14:editId="14C3F476">
+            <wp:extent cx="3744614" cy="1162050"/>
+            <wp:effectExtent l="0" t="0" r="8255" b="0"/>
+            <wp:docPr id="8" name="Picture 8" descr="Graphical user interface, text, application&#10;&#10;Description automatically generated"/>
+            <wp:cNvGraphicFramePr>
+              <a:graphicFrameLocks xmlns:a="http://schemas.openxmlformats.org/drawingml/2006/main" noChangeAspect="1"/>
+            </wp:cNvGraphicFramePr>
+            <a:graphic xmlns:a="http://schemas.openxmlformats.org/drawingml/2006/main">
+              <a:graphicData uri="http://schemas.openxmlformats.org/drawingml/2006/picture">
+                <pic:pic xmlns:pic="http://schemas.openxmlformats.org/drawingml/2006/picture">
+                  <pic:nvPicPr>
+                    <pic:cNvPr id="8" name="Picture 8" descr="Graphical user interface, text, application&#10;&#10;Description automatically generated"/>
+                    <pic:cNvPicPr/>
+                  </pic:nvPicPr>
+                  <pic:blipFill>
+                    <a:blip r:embed="rId12"/>
+                    <a:stretch>
+                      <a:fillRect/>
+                    </a:stretch>
+                  </pic:blipFill>
+                  <pic:spPr>
+                    <a:xfrm>
+                      <a:off x="0" y="0"/>
+                      <a:ext cx="3750521" cy="1163883"/>
+                    </a:xfrm>
+                    <a:prstGeom prst="rect">
+                      <a:avLst/>
+                    </a:prstGeom>
+                  </pic:spPr>
+                </pic:pic>
+              </a:graphicData>
+            </a:graphic>
+          </wp:inline>
+        </w:drawing>
+      </w:r>
     </w:p>
     <w:p>
       <w:pPr>
         <w:pStyle w:val="Heading1"/>
-        <w:rPr>
-          <w:lang w:val="nl-BE"/>
-        </w:rPr>
-      </w:pPr>
-      <w:r>
-        <w:rPr>
-          <w:lang w:val="nl-BE"/>
-        </w:rPr>
-        <w:lastRenderedPageBreak/>
+      </w:pPr>
+      <w:r>
         <w:t>Extra info</w:t>
       </w:r>
     </w:p>
     <w:p>
-      <w:pPr>
-        <w:rPr>
-          <w:lang w:val="nl-BE"/>
-        </w:rPr>
-      </w:pPr>
-      <w:r>
-        <w:rPr>
-          <w:lang w:val="nl-BE"/>
-        </w:rPr>
+      <w:r>
         <w:t xml:space="preserve">Ik heb in dit project </w:t>
       </w:r>
       <w:r>
-        <w:rPr>
-          <w:lang w:val="nl-BE"/>
-        </w:rPr>
-        <w:t>geen inline query en stored procedure gebruikt omdat ik deze was vergeten en nu geen tijd meer heb.</w:t>
-      </w:r>
-      <w:r>
-        <w:rPr>
-          <w:lang w:val="nl-BE"/>
-        </w:rPr>
+        <w:t xml:space="preserve">geen </w:t>
+      </w:r>
+      <w:proofErr w:type="spellStart"/>
+      <w:r>
+        <w:t>inline</w:t>
+      </w:r>
+      <w:proofErr w:type="spellEnd"/>
+      <w:r>
+        <w:t xml:space="preserve"> query en </w:t>
+      </w:r>
+      <w:proofErr w:type="spellStart"/>
+      <w:r>
+        <w:t>stored</w:t>
+      </w:r>
+      <w:proofErr w:type="spellEnd"/>
+      <w:r>
+        <w:t xml:space="preserve"> procedure gebruikt omdat ik deze was vergeten en nu geen tijd meer heb.</w:t>
+      </w:r>
+      <w:r>
         <w:br/>
         <w:t>Langst de andere kant</w:t>
       </w:r>
       <w:r>
-        <w:rPr>
-          <w:lang w:val="nl-BE"/>
-        </w:rPr>
-        <w:t xml:space="preserve"> is inline querying ook niet altijd even veilig dus is dit niet perse slecht.</w:t>
-      </w:r>
-    </w:p>
-    <w:p>
-      <w:pPr>
-        <w:rPr>
-          <w:lang w:val="nl-BE"/>
-        </w:rPr>
-      </w:pPr>
-    </w:p>
-    <w:p>
-      <w:pPr>
-        <w:rPr>
-          <w:lang w:val="nl-BE"/>
-        </w:rPr>
-      </w:pPr>
-      <w:r>
-        <w:rPr>
-          <w:lang w:val="nl-BE"/>
-        </w:rPr>
-        <w:t xml:space="preserve">Indien er iets misloopt met de solution staat deze ook op volgende github repo: </w:t>
-      </w:r>
-      <w:r>
-        <w:rPr>
-          <w:lang w:val="nl-BE"/>
-        </w:rPr>
+        <w:t xml:space="preserve"> is </w:t>
+      </w:r>
+      <w:proofErr w:type="spellStart"/>
+      <w:r>
+        <w:t>inline</w:t>
+      </w:r>
+      <w:proofErr w:type="spellEnd"/>
+      <w:r>
+        <w:t xml:space="preserve"> </w:t>
+      </w:r>
+      <w:proofErr w:type="spellStart"/>
+      <w:r>
+        <w:t>querying</w:t>
+      </w:r>
+      <w:proofErr w:type="spellEnd"/>
+      <w:r>
+        <w:t xml:space="preserve"> ook niet altijd even veilig dus is dit niet perse slecht.</w:t>
+      </w:r>
+    </w:p>
+    <w:p/>
+    <w:p>
+      <w:r>
+        <w:t xml:space="preserve">Indien er iets misloopt met de solution staat deze ook op volgende </w:t>
+      </w:r>
+      <w:proofErr w:type="spellStart"/>
+      <w:r>
+        <w:t>github</w:t>
+      </w:r>
+      <w:proofErr w:type="spellEnd"/>
+      <w:r>
+        <w:t xml:space="preserve"> </w:t>
+      </w:r>
+      <w:proofErr w:type="spellStart"/>
+      <w:r>
+        <w:t>repo</w:t>
+      </w:r>
+      <w:proofErr w:type="spellEnd"/>
+      <w:r>
+        <w:t xml:space="preserve">: </w:t>
+      </w:r>
+      <w:r>
         <w:t>https://github.com/Wovi10/Racing</w:t>
       </w:r>
     </w:p>
@@ -1057,7 +1163,7 @@
         <w:rFonts w:asciiTheme="minorHAnsi" w:eastAsiaTheme="minorHAnsi" w:hAnsiTheme="minorHAnsi" w:cstheme="minorBidi"/>
         <w:sz w:val="22"/>
         <w:szCs w:val="22"/>
-        <w:lang w:eastAsia="en-US" w:bidi="ar-SA"/>
+        <w:lang w:val="nl-BE" w:eastAsia="en-US" w:bidi="ar-SA"/>
       </w:rPr>
     </w:rPrDefault>
     <w:pPrDefault>

</xml_diff>